<commit_message>
feat: markdown Use CustomPipeTableExtension to infer table with from separator char
</commit_message>
<xml_diff>
--- a/DocxTemplater.Test/Resources/MarkdownTablesDifferentStyle.docx
+++ b/DocxTemplater.Test/Resources/MarkdownTablesDifferentStyle.docx
@@ -86,13 +86,7 @@
         <w:rPr>
           <w:lang w:val="en-US"/>
         </w:rPr>
-        <w:t>Style</w:t>
-      </w:r>
-      <w:r>
-        <w:rPr>
-          <w:lang w:val="en-US"/>
-        </w:rPr>
-        <w:t>2</w:t>
+        <w:t>Style2</w:t>
       </w:r>
       <w:proofErr w:type="gramStart"/>
       <w:r>
@@ -102,6 +96,13 @@
         <w:t>")}</w:t>
       </w:r>
       <w:proofErr w:type="gramEnd"/>
+    </w:p>
+    <w:p>
+      <w:pPr>
+        <w:rPr>
+          <w:lang w:val="en-US"/>
+        </w:rPr>
+      </w:pPr>
     </w:p>
     <w:p>
       <w:pPr>
@@ -762,6 +763,7 @@
   <w:style w:type="character" w:default="1" w:styleId="DefaultParagraphFont">
     <w:name w:val="Default Paragraph Font"/>
     <w:uiPriority w:val="1"/>
+    <w:semiHidden/>
     <w:unhideWhenUsed/>
   </w:style>
   <w:style w:type="table" w:default="1" w:styleId="TableNormal">

</xml_diff>

<commit_message>
fix: find table styles by name or id (id removes all special chars)
</commit_message>
<xml_diff>
--- a/DocxTemplater.Test/Resources/MarkdownTablesDifferentStyle.docx
+++ b/DocxTemplater.Test/Resources/MarkdownTablesDifferentStyle.docx
@@ -8,19 +8,11 @@
           <w:lang w:val="en-US"/>
         </w:rPr>
       </w:pPr>
-      <w:proofErr w:type="gramStart"/>
       <w:r>
         <w:rPr>
           <w:lang w:val="en-US"/>
         </w:rPr>
-        <w:t>{{ds}:</w:t>
-      </w:r>
-      <w:proofErr w:type="gramEnd"/>
-      <w:r>
-        <w:rPr>
-          <w:lang w:val="en-US"/>
-        </w:rPr>
-        <w:t>md(ts:'</w:t>
+        <w:t>{{ds}:md(ts:'</w:t>
       </w:r>
       <w:r>
         <w:rPr>
@@ -28,14 +20,12 @@
         </w:rPr>
         <w:t>Style1</w:t>
       </w:r>
-      <w:proofErr w:type="gramStart"/>
       <w:r>
         <w:rPr>
           <w:lang w:val="en-US"/>
         </w:rPr>
         <w:t>')}</w:t>
       </w:r>
-      <w:proofErr w:type="gramEnd"/>
     </w:p>
     <w:p>
       <w:pPr>
@@ -59,7 +49,7 @@
     <w:p>
       <w:pPr>
         <w:rPr>
-          <w:lang w:val="en-US"/>
+          <w:lang w:val="fr-CH"/>
         </w:rPr>
       </w:pPr>
       <w:r>
@@ -68,39 +58,43 @@
         </w:rPr>
         <w:t xml:space="preserve"> </w:t>
       </w:r>
-      <w:proofErr w:type="gramStart"/>
       <w:r>
         <w:rPr>
-          <w:lang w:val="en-US"/>
-        </w:rPr>
-        <w:t>{{ds}:</w:t>
+          <w:lang w:val="fr-CH"/>
+        </w:rPr>
+        <w:t>{{</w:t>
       </w:r>
-      <w:proofErr w:type="gramEnd"/>
+      <w:proofErr w:type="spellStart"/>
       <w:r>
         <w:rPr>
-          <w:lang w:val="en-US"/>
-        </w:rPr>
-        <w:t>md(ts:"</w:t>
+          <w:lang w:val="fr-CH"/>
+        </w:rPr>
+        <w:t>ds</w:t>
+      </w:r>
+      <w:proofErr w:type="spellEnd"/>
+      <w:r>
+        <w:rPr>
+          <w:lang w:val="fr-CH"/>
+        </w:rPr>
+        <w:t>}:md(ts:"</w:t>
       </w:r>
       <w:r>
         <w:rPr>
-          <w:lang w:val="en-US"/>
+          <w:lang w:val="fr-CH"/>
         </w:rPr>
         <w:t>Style2</w:t>
       </w:r>
-      <w:proofErr w:type="gramStart"/>
       <w:r>
         <w:rPr>
-          <w:lang w:val="en-US"/>
+          <w:lang w:val="fr-CH"/>
         </w:rPr>
         <w:t>")}</w:t>
       </w:r>
-      <w:proofErr w:type="gramEnd"/>
     </w:p>
     <w:p>
       <w:pPr>
         <w:rPr>
-          <w:lang w:val="en-US"/>
+          <w:lang w:val="fr-CH"/>
         </w:rPr>
       </w:pPr>
     </w:p>
@@ -142,6 +136,75 @@
         </w:rPr>
         <w:t>")}</w:t>
       </w:r>
+    </w:p>
+    <w:p>
+      <w:pPr>
+        <w:rPr>
+          <w:lang w:val="fr-CH"/>
+        </w:rPr>
+      </w:pPr>
+    </w:p>
+    <w:p>
+      <w:pPr>
+        <w:rPr>
+          <w:lang w:val="fr-CH"/>
+        </w:rPr>
+      </w:pPr>
+      <w:r>
+        <w:rPr>
+          <w:lang w:val="fr-CH"/>
+        </w:rPr>
+        <w:t>{{</w:t>
+      </w:r>
+      <w:proofErr w:type="spellStart"/>
+      <w:r>
+        <w:rPr>
+          <w:lang w:val="fr-CH"/>
+        </w:rPr>
+        <w:t>ds</w:t>
+      </w:r>
+      <w:proofErr w:type="spellEnd"/>
+      <w:r>
+        <w:rPr>
+          <w:lang w:val="fr-CH"/>
+        </w:rPr>
+        <w:t>}:md(</w:t>
+      </w:r>
+      <w:proofErr w:type="spellStart"/>
+      <w:r>
+        <w:rPr>
+          <w:lang w:val="fr-CH"/>
+        </w:rPr>
+        <w:t>ts</w:t>
+      </w:r>
+      <w:proofErr w:type="spellEnd"/>
+      <w:r>
+        <w:rPr>
+          <w:lang w:val="fr-CH"/>
+        </w:rPr>
+        <w:t>:"</w:t>
+      </w:r>
+      <w:proofErr w:type="spellStart"/>
+      <w:r>
+        <w:t>äöu</w:t>
+      </w:r>
+      <w:proofErr w:type="spellEnd"/>
+      <w:r>
+        <w:t>_-test</w:t>
+      </w:r>
+      <w:r>
+        <w:rPr>
+          <w:lang w:val="fr-CH"/>
+        </w:rPr>
+        <w:t>")}</w:t>
+      </w:r>
+    </w:p>
+    <w:p>
+      <w:pPr>
+        <w:rPr>
+          <w:lang w:val="fr-CH"/>
+        </w:rPr>
+      </w:pPr>
     </w:p>
     <w:p>
       <w:pPr>
@@ -763,7 +826,6 @@
   <w:style w:type="character" w:default="1" w:styleId="DefaultParagraphFont">
     <w:name w:val="Default Paragraph Font"/>
     <w:uiPriority w:val="1"/>
-    <w:semiHidden/>
     <w:unhideWhenUsed/>
   </w:style>
   <w:style w:type="table" w:default="1" w:styleId="TableNormal">
@@ -2178,6 +2240,19 @@
         <w:shd w:val="clear" w:color="auto" w:fill="F2CEED" w:themeFill="accent5" w:themeFillTint="33"/>
       </w:tcPr>
     </w:tblStylePr>
+  </w:style>
+  <w:style w:type="table" w:customStyle="1" w:styleId="u-test">
+    <w:name w:val="äöu_-test"/>
+    <w:basedOn w:val="TableNormal"/>
+    <w:uiPriority w:val="99"/>
+    <w:rsid w:val="000A5C31"/>
+    <w:pPr>
+      <w:spacing w:after="0" w:line="240" w:lineRule="auto"/>
+    </w:pPr>
+    <w:tblPr/>
+    <w:tcPr>
+      <w:shd w:val="clear" w:color="auto" w:fill="FFFF00"/>
+    </w:tcPr>
   </w:style>
 </w:styles>
 </file>

</xml_diff>